<commit_message>
lab4-v1.docx completed, but not checked yet
</commit_message>
<xml_diff>
--- a/lab4-v1.docx
+++ b/lab4-v1.docx
@@ -97,7 +97,15 @@
         <w:spacing w:after="0"/>
       </w:pPr>
       <w:r>
-        <w:t>Practice the use of Stateflow to model control systems.</w:t>
+        <w:t xml:space="preserve">Practice the use of </w:t>
+      </w:r>
+      <w:proofErr w:type="spellStart"/>
+      <w:r>
+        <w:t>Stateflow</w:t>
+      </w:r>
+      <w:proofErr w:type="spellEnd"/>
+      <w:r>
+        <w:t xml:space="preserve"> to model control systems.</w:t>
       </w:r>
     </w:p>
     <w:p>
@@ -235,7 +243,15 @@
         </w:numPr>
       </w:pPr>
       <w:r>
-        <w:t xml:space="preserve">A single stateflow </w:t>
+        <w:t xml:space="preserve">A single </w:t>
+      </w:r>
+      <w:proofErr w:type="spellStart"/>
+      <w:r>
+        <w:t>stateflow</w:t>
+      </w:r>
+      <w:proofErr w:type="spellEnd"/>
+      <w:r>
+        <w:t xml:space="preserve"> </w:t>
       </w:r>
       <w:r>
         <w:t>chart</w:t>
@@ -273,8 +289,6 @@
       <w:r>
         <w:t>A scope logging the outputs to LEDs.</w:t>
       </w:r>
-      <w:bookmarkStart w:id="0" w:name="_GoBack"/>
-      <w:bookmarkEnd w:id="0"/>
     </w:p>
     <w:p>
       <w:pPr>
@@ -429,7 +443,15 @@
         <w:pStyle w:val="Heading2"/>
       </w:pPr>
       <w:r>
-        <w:t>Questions from The Lab</w:t>
+        <w:t xml:space="preserve">Questions from </w:t>
+      </w:r>
+      <w:proofErr w:type="gramStart"/>
+      <w:r>
+        <w:t>The</w:t>
+      </w:r>
+      <w:proofErr w:type="gramEnd"/>
+      <w:r>
+        <w:t xml:space="preserve"> Lab</w:t>
       </w:r>
     </w:p>
     <w:tbl>
@@ -526,11 +548,9 @@
             <w:pPr>
               <w:spacing w:after="0"/>
             </w:pPr>
-          </w:p>
-          <w:p>
-            <w:pPr>
-              <w:spacing w:after="0"/>
-            </w:pPr>
+            <w:r>
+              <w:t>An unconnected arrow (in one of the ends) pointing to one of the states</w:t>
+            </w:r>
           </w:p>
         </w:tc>
       </w:tr>
@@ -673,8 +693,10 @@
       <w:r>
         <w:br/>
       </w:r>
+      <w:r>
+        <w:t>They only enable transitions when their value is equal to the specified by the developer</w:t>
+      </w:r>
     </w:p>
-    <w:p/>
     <w:p/>
     <w:p>
       <w:pPr>
@@ -685,13 +707,52 @@
         </w:numPr>
       </w:pPr>
       <w:r>
-        <w:t>How does full (or partial) address decoding select the flip-flops to load data from.?</w:t>
-      </w:r>
+        <w:t xml:space="preserve">How does full (or partial) address decoding select the flip-flops to load data </w:t>
+      </w:r>
+      <w:proofErr w:type="gramStart"/>
+      <w:r>
+        <w:t>from.?</w:t>
+      </w:r>
+      <w:proofErr w:type="gramEnd"/>
     </w:p>
-    <w:p/>
-    <w:p/>
-    <w:p/>
-    <w:p/>
+    <w:p>
+      <w:r>
+        <w:t xml:space="preserve">The developer sets the address </w:t>
+      </w:r>
+      <w:r>
+        <w:t xml:space="preserve">at the </w:t>
+      </w:r>
+      <w:r>
+        <w:t xml:space="preserve">10-16 available pins. </w:t>
+      </w:r>
+      <w:r>
+        <w:t xml:space="preserve">Then, </w:t>
+      </w:r>
+      <w:r>
+        <w:t xml:space="preserve">the memory bank will </w:t>
+      </w:r>
+      <w:r>
+        <w:t xml:space="preserve">pass the address data for a decoder, which will then enable the right flip-flops. Those are connected to a data bus. </w:t>
+      </w:r>
+    </w:p>
+    <w:p>
+      <w:r>
+        <w:t>There is a pin t</w:t>
+      </w:r>
+      <w:bookmarkStart w:id="0" w:name="_GoBack"/>
+      <w:bookmarkEnd w:id="0"/>
+      <w:r>
+        <w:t xml:space="preserve">hat have to be set to write or read operation. If it is read, the memory bank will output the data at the bus and, if </w:t>
+      </w:r>
+      <w:proofErr w:type="spellStart"/>
+      <w:r>
+        <w:t>if</w:t>
+      </w:r>
+      <w:proofErr w:type="spellEnd"/>
+      <w:r>
+        <w:t xml:space="preserve"> is set to write, it will accept the data at the same bus and then write to the specified flip-flops.</w:t>
+      </w:r>
+    </w:p>
     <w:p/>
     <w:p/>
     <w:p/>
@@ -881,7 +942,7 @@
         <w:rFonts w:ascii="Times New Roman" w:hAnsi="Times New Roman"/>
         <w:noProof/>
       </w:rPr>
-      <w:t>1</w:t>
+      <w:t>2</w:t>
     </w:r>
     <w:r>
       <w:rPr>
@@ -4112,7 +4173,7 @@
 </file>
 
 <file path=customXml/itemProps1.xml><?xml version="1.0" encoding="utf-8"?>
-<ds:datastoreItem xmlns:ds="http://schemas.openxmlformats.org/officeDocument/2006/customXml" ds:itemID="{A9340898-D1DE-4304-9A00-0A81B41BC0A9}">
+<ds:datastoreItem xmlns:ds="http://schemas.openxmlformats.org/officeDocument/2006/customXml" ds:itemID="{BC06E3E7-48E9-4132-A60D-6DC80F4D083E}">
   <ds:schemaRefs>
     <ds:schemaRef ds:uri="http://schemas.openxmlformats.org/officeDocument/2006/bibliography"/>
   </ds:schemaRefs>

</xml_diff>